<commit_message>
Module 7 last week checkin
</commit_message>
<xml_diff>
--- a/resumes/Sai Komaravolu_13 Years Exp_Data Scientist Enthusiast.docx
+++ b/resumes/Sai Komaravolu_13 Years Exp_Data Scientist Enthusiast.docx
@@ -313,15 +313,7 @@
         <w:t>PCA, Clustering (Hierarchical and KNN), Decision trees and Random Forest</w:t>
       </w:r>
       <w:r>
-        <w:t xml:space="preserve">, Text analytics, </w:t>
-      </w:r>
-      <w:proofErr w:type="spellStart"/>
-      <w:r>
-        <w:t>Ensembling</w:t>
-      </w:r>
-      <w:proofErr w:type="spellEnd"/>
-      <w:r>
-        <w:t>, Linear and Logistic regression, Linear discriminant analysi</w:t>
+        <w:t>, Text analytics, Ensembling, Linear and Logistic regression, Linear discriminant analysi</w:t>
       </w:r>
       <w:r>
         <w:t>s,</w:t>
@@ -481,23 +473,10 @@
         <w:t xml:space="preserve">Core </w:t>
       </w:r>
       <w:r>
-        <w:t xml:space="preserve">Java, </w:t>
-      </w:r>
-      <w:proofErr w:type="spellStart"/>
-      <w:r>
-        <w:t>Javascript</w:t>
-      </w:r>
-      <w:proofErr w:type="spellEnd"/>
-      <w:r>
-        <w:t xml:space="preserve"> (Promise, d3, c3, OOJS, </w:t>
-      </w:r>
-      <w:proofErr w:type="spellStart"/>
-      <w:r>
-        <w:t>ReactJs</w:t>
-      </w:r>
-      <w:proofErr w:type="spellEnd"/>
-      <w:r>
-        <w:t xml:space="preserve">), </w:t>
+        <w:t>Java, Javascript</w:t>
+      </w:r>
+      <w:r>
+        <w:t xml:space="preserve"> (Promise, d3, c3, OOJS, ReactJs), </w:t>
       </w:r>
       <w:r>
         <w:t>Python</w:t>
@@ -1116,19 +1095,8 @@
           <w:sz w:val="20"/>
           <w:szCs w:val="20"/>
         </w:rPr>
-        <w:t xml:space="preserve">Enabling security for services, deployed over </w:t>
-      </w:r>
-      <w:proofErr w:type="spellStart"/>
-      <w:r>
-        <w:rPr>
-          <w:b/>
-          <w:bCs/>
-          <w:sz w:val="20"/>
-          <w:szCs w:val="20"/>
-        </w:rPr>
-        <w:t>Karaf</w:t>
-      </w:r>
-      <w:proofErr w:type="spellEnd"/>
+        <w:t>Enabling security for services, deployed over Karaf</w:t>
+      </w:r>
     </w:p>
     <w:p>
       <w:pPr>
@@ -1415,11 +1383,9 @@
           <w:color w:val="666666"/>
         </w:rPr>
       </w:pPr>
-      <w:proofErr w:type="spellStart"/>
       <w:r>
         <w:t>ModelN</w:t>
       </w:r>
-      <w:proofErr w:type="spellEnd"/>
       <w:r>
         <w:t xml:space="preserve">, </w:t>
       </w:r>
@@ -1525,23 +1491,7 @@
           <w:sz w:val="20"/>
           <w:szCs w:val="20"/>
         </w:rPr>
-        <w:t xml:space="preserve">Responsible to provide technical and functional support to the customers using </w:t>
-      </w:r>
-      <w:proofErr w:type="spellStart"/>
-      <w:r>
-        <w:rPr>
-          <w:sz w:val="20"/>
-          <w:szCs w:val="20"/>
-        </w:rPr>
-        <w:t>ModelN</w:t>
-      </w:r>
-      <w:proofErr w:type="spellEnd"/>
-      <w:r>
-        <w:rPr>
-          <w:sz w:val="20"/>
-          <w:szCs w:val="20"/>
-        </w:rPr>
-        <w:t xml:space="preserve"> product. Currently I handle Abbott-ADD and actively participate in resolving their issues. Daily I engage with customer through mail/call to discuss the issue complexity and resolution.</w:t>
+        <w:t>Responsible to provide technical and functional support to the customers using ModelN product. Currently I handle Abbott-ADD and actively participate in resolving their issues. Daily I engage with customer through mail/call to discuss the issue complexity and resolution.</w:t>
       </w:r>
     </w:p>
     <w:p>
@@ -1565,15 +1515,7 @@
         </w:rPr>
       </w:pPr>
       <w:r>
-        <w:t>GE Healthcare (</w:t>
-      </w:r>
-      <w:proofErr w:type="spellStart"/>
-      <w:r>
-        <w:t>Medplexus</w:t>
-      </w:r>
-      <w:proofErr w:type="spellEnd"/>
-      <w:r>
-        <w:t>), Hyderabad</w:t>
+        <w:t>GE Healthcare (Medplexus), Hyderabad</w:t>
       </w:r>
       <w:r>
         <w:rPr>
@@ -1751,6 +1693,174 @@
       <w:r>
         <w:lastRenderedPageBreak/>
         <w:t>PROJECTS</w:t>
+      </w:r>
+    </w:p>
+    <w:p>
+      <w:pPr>
+        <w:pStyle w:val="title-text"/>
+        <w:numPr>
+          <w:ilvl w:val="0"/>
+          <w:numId w:val="3"/>
+        </w:numPr>
+        <w:shd w:val="clear" w:color="auto" w:fill="FFFFFF"/>
+        <w:spacing w:before="0" w:beforeAutospacing="0" w:after="150" w:afterAutospacing="0"/>
+        <w:rPr>
+          <w:rFonts w:ascii="Proxima Nova" w:eastAsia="Proxima Nova" w:hAnsi="Proxima Nova" w:cs="Proxima Nova"/>
+          <w:b/>
+          <w:bCs/>
+          <w:sz w:val="22"/>
+          <w:szCs w:val="22"/>
+          <w:lang w:val="en" w:eastAsia="en-GB"/>
+        </w:rPr>
+      </w:pPr>
+      <w:r>
+        <w:rPr>
+          <w:rFonts w:ascii="Proxima Nova" w:eastAsia="Proxima Nova" w:hAnsi="Proxima Nova" w:cs="Proxima Nova"/>
+          <w:b/>
+          <w:bCs/>
+          <w:sz w:val="22"/>
+          <w:szCs w:val="22"/>
+          <w:lang w:val="en" w:eastAsia="en-GB"/>
+        </w:rPr>
+        <w:t>Election Exit Poll Prediction and U.S.A Presidential Speech Analysis using Machine Learning</w:t>
+      </w:r>
+    </w:p>
+    <w:p>
+      <w:pPr>
+        <w:pStyle w:val="title-text"/>
+        <w:numPr>
+          <w:ilvl w:val="1"/>
+          <w:numId w:val="3"/>
+        </w:numPr>
+        <w:shd w:val="clear" w:color="auto" w:fill="FFFFFF"/>
+        <w:spacing w:before="0" w:beforeAutospacing="0" w:after="150" w:afterAutospacing="0"/>
+        <w:rPr>
+          <w:rFonts w:ascii="Proxima Nova" w:eastAsia="Proxima Nova" w:hAnsi="Proxima Nova" w:cs="Proxima Nova"/>
+          <w:sz w:val="20"/>
+          <w:szCs w:val="20"/>
+          <w:lang w:val="en" w:eastAsia="en-GB"/>
+        </w:rPr>
+      </w:pPr>
+      <w:r>
+        <w:rPr>
+          <w:rFonts w:ascii="Proxima Nova" w:eastAsia="Proxima Nova" w:hAnsi="Proxima Nova" w:cs="Proxima Nova"/>
+          <w:sz w:val="20"/>
+          <w:szCs w:val="20"/>
+          <w:lang w:val="en" w:eastAsia="en-GB"/>
+        </w:rPr>
+        <w:t>This project is based on 2 case-studies: Vote Prediction and Text Analysis. The first project is to predict which party a citizen is going to vote for on the basis of their age and according to the answers given by the citizens to the questions asked in a survey conducted. The second project is based on the analysis of the inaugural U.S.A. Presidential speeches. One has to draw inferences based on the analysis done on these speeches.</w:t>
+      </w:r>
+    </w:p>
+    <w:p>
+      <w:pPr>
+        <w:pStyle w:val="title-text"/>
+        <w:numPr>
+          <w:ilvl w:val="0"/>
+          <w:numId w:val="3"/>
+        </w:numPr>
+        <w:shd w:val="clear" w:color="auto" w:fill="FFFFFF"/>
+        <w:spacing w:before="0" w:beforeAutospacing="0" w:after="150" w:afterAutospacing="0"/>
+        <w:rPr>
+          <w:rFonts w:ascii="Proxima Nova" w:eastAsia="Proxima Nova" w:hAnsi="Proxima Nova" w:cs="Proxima Nova"/>
+          <w:b/>
+          <w:bCs/>
+          <w:sz w:val="22"/>
+          <w:szCs w:val="22"/>
+          <w:lang w:val="en" w:eastAsia="en-GB"/>
+        </w:rPr>
+      </w:pPr>
+      <w:r>
+        <w:rPr>
+          <w:rFonts w:ascii="Proxima Nova" w:eastAsia="Proxima Nova" w:hAnsi="Proxima Nova" w:cs="Proxima Nova"/>
+          <w:b/>
+          <w:bCs/>
+          <w:sz w:val="22"/>
+          <w:szCs w:val="22"/>
+          <w:lang w:val="en" w:eastAsia="en-GB"/>
+        </w:rPr>
+        <w:t>Bank Customer Segmentation and Insurance Claim Prediction</w:t>
+      </w:r>
+    </w:p>
+    <w:p>
+      <w:pPr>
+        <w:pStyle w:val="feed-item-text"/>
+        <w:numPr>
+          <w:ilvl w:val="1"/>
+          <w:numId w:val="3"/>
+        </w:numPr>
+        <w:shd w:val="clear" w:color="auto" w:fill="FFFFFF"/>
+        <w:spacing w:before="0" w:beforeAutospacing="0" w:after="150" w:afterAutospacing="0"/>
+        <w:rPr>
+          <w:rFonts w:ascii="Proxima Nova" w:eastAsia="Proxima Nova" w:hAnsi="Proxima Nova" w:cs="Proxima Nova"/>
+          <w:sz w:val="20"/>
+          <w:szCs w:val="20"/>
+          <w:lang w:val="en" w:eastAsia="en-GB"/>
+        </w:rPr>
+      </w:pPr>
+      <w:r>
+        <w:rPr>
+          <w:rFonts w:ascii="Proxima Nova" w:eastAsia="Proxima Nova" w:hAnsi="Proxima Nova" w:cs="Proxima Nova"/>
+          <w:sz w:val="20"/>
+          <w:szCs w:val="20"/>
+          <w:lang w:val="en" w:eastAsia="en-GB"/>
+        </w:rPr>
+        <w:t>The project involved drawing inferences from 2 case studies, namely - Bank Marketing &amp; Insurance. The concepts of Clustering, CART, Random Forest, Artificial Neural Network are used to draw inferences from these case studies. Various performance metrics have been used to validate the performance of predictions on Test &amp; Train sets.</w:t>
+      </w:r>
+    </w:p>
+    <w:p>
+      <w:pPr>
+        <w:pStyle w:val="title-text"/>
+        <w:numPr>
+          <w:ilvl w:val="0"/>
+          <w:numId w:val="3"/>
+        </w:numPr>
+        <w:shd w:val="clear" w:color="auto" w:fill="FFFFFF"/>
+        <w:spacing w:before="0" w:beforeAutospacing="0" w:after="150" w:afterAutospacing="0"/>
+        <w:rPr>
+          <w:rFonts w:ascii="Proxima Nova" w:eastAsia="Proxima Nova" w:hAnsi="Proxima Nova" w:cs="Proxima Nova"/>
+          <w:b/>
+          <w:bCs/>
+          <w:sz w:val="22"/>
+          <w:szCs w:val="22"/>
+          <w:lang w:val="en" w:eastAsia="en-GB"/>
+        </w:rPr>
+      </w:pPr>
+      <w:r>
+        <w:rPr>
+          <w:rFonts w:ascii="Proxima Nova" w:eastAsia="Proxima Nova" w:hAnsi="Proxima Nova" w:cs="Proxima Nova"/>
+          <w:b/>
+          <w:bCs/>
+          <w:sz w:val="22"/>
+          <w:szCs w:val="22"/>
+          <w:lang w:val="en" w:eastAsia="en-GB"/>
+        </w:rPr>
+        <w:t>Gems &amp; Holiday Package Prediction</w:t>
+      </w:r>
+    </w:p>
+    <w:p>
+      <w:pPr>
+        <w:pStyle w:val="title-text"/>
+        <w:numPr>
+          <w:ilvl w:val="1"/>
+          <w:numId w:val="3"/>
+        </w:numPr>
+        <w:shd w:val="clear" w:color="auto" w:fill="FFFFFF"/>
+        <w:spacing w:before="0" w:beforeAutospacing="0" w:after="150" w:afterAutospacing="0"/>
+        <w:rPr>
+          <w:rFonts w:ascii="Proxima Nova" w:eastAsia="Proxima Nova" w:hAnsi="Proxima Nova" w:cs="Proxima Nova"/>
+          <w:sz w:val="20"/>
+          <w:szCs w:val="20"/>
+          <w:lang w:val="en" w:eastAsia="en-GB"/>
+        </w:rPr>
+      </w:pPr>
+      <w:r>
+        <w:rPr>
+          <w:rFonts w:ascii="Proxima Nova" w:eastAsia="Proxima Nova" w:hAnsi="Proxima Nova" w:cs="Proxima Nova"/>
+          <w:sz w:val="20"/>
+          <w:szCs w:val="20"/>
+          <w:lang w:val="en" w:eastAsia="en-GB"/>
+        </w:rPr>
+        <w:t>This project is based on 2 cases studies: Gems Price Prediction and Holiday Package prediction. In the first case study, concepts of linear regression are tested and it is expected from the learner to predict the price of gems based on multiple variables to help company maximize profits. In the second case, concepts of logistic regression and linear discriminant analysis are tested. One has to predict if the customer will purchase the holiday package to target the relevant customer base.</w:t>
       </w:r>
     </w:p>
     <w:p>
@@ -2059,6 +2169,7 @@
           <w:sz w:val="20"/>
           <w:szCs w:val="20"/>
         </w:rPr>
+        <w:lastRenderedPageBreak/>
         <w:t>Certified Scrum Master by Scrum</w:t>
       </w:r>
       <w:r>
@@ -2252,12 +2363,7 @@
       </w:r>
     </w:p>
     <w:sectPr>
-      <w:headerReference w:type="even" r:id="rId10"/>
-      <w:headerReference w:type="default" r:id="rId11"/>
-      <w:footerReference w:type="even" r:id="rId12"/>
-      <w:footerReference w:type="default" r:id="rId13"/>
-      <w:headerReference w:type="first" r:id="rId14"/>
-      <w:footerReference w:type="first" r:id="rId15"/>
+      <w:headerReference w:type="default" r:id="rId10"/>
       <w:pgSz w:w="12240" w:h="15840"/>
       <w:pgMar w:top="720" w:right="1353" w:bottom="720" w:left="1440" w:header="144" w:footer="360" w:gutter="0"/>
       <w:pgNumType w:start="1"/>
@@ -2292,36 +2398,6 @@
 </w:endnotes>
 </file>
 
-<file path=word/footer1.xml><?xml version="1.0" encoding="utf-8"?>
-<w:ftr xmlns:wpc="http://schemas.microsoft.com/office/word/2010/wordprocessingCanvas" xmlns:cx="http://schemas.microsoft.com/office/drawing/2014/chartex" xmlns:cx1="http://schemas.microsoft.com/office/drawing/2015/9/8/chartex" xmlns:cx2="http://schemas.microsoft.com/office/drawing/2015/10/21/chartex" xmlns:cx3="http://schemas.microsoft.com/office/drawing/2016/5/9/chartex" xmlns:cx4="http://schemas.microsoft.com/office/drawing/2016/5/10/chartex" xmlns:cx5="http://schemas.microsoft.com/office/drawing/2016/5/11/chartex" xmlns:cx6="http://schemas.microsoft.com/office/drawing/2016/5/12/chartex" xmlns:cx7="http://schemas.microsoft.com/office/drawing/2016/5/13/chartex" xmlns:cx8="http://schemas.microsoft.com/office/drawing/2016/5/14/chartex" xmlns:mc="http://schemas.openxmlformats.org/markup-compatibility/2006" xmlns:aink="http://schemas.microsoft.com/office/drawing/2016/ink" xmlns:am3d="http://schemas.microsoft.com/office/drawing/2017/model3d" xmlns:o="urn:schemas-microsoft-com:office:office" xmlns:r="http://schemas.openxmlformats.org/officeDocument/2006/relationships" xmlns:m="http://schemas.openxmlformats.org/officeDocument/2006/math" xmlns:v="urn:schemas-microsoft-com:vml" xmlns:wp14="http://schemas.microsoft.com/office/word/2010/wordprocessingDrawing" xmlns:wp="http://schemas.openxmlformats.org/drawingml/2006/wordprocessingDrawing" xmlns:w10="urn:schemas-microsoft-com:office:word" xmlns:w="http://schemas.openxmlformats.org/wordprocessingml/2006/main" xmlns:w14="http://schemas.microsoft.com/office/word/2010/wordml" xmlns:w15="http://schemas.microsoft.com/office/word/2012/wordml" xmlns:w16cex="http://schemas.microsoft.com/office/word/2018/wordml/cex" xmlns:w16cid="http://schemas.microsoft.com/office/word/2016/wordml/cid" xmlns:w16="http://schemas.microsoft.com/office/word/2018/wordml" xmlns:w16sdtdh="http://schemas.microsoft.com/office/word/2020/wordml/sdtdatahash" xmlns:w16se="http://schemas.microsoft.com/office/word/2015/wordml/symex" xmlns:wpg="http://schemas.microsoft.com/office/word/2010/wordprocessingGroup" xmlns:wpi="http://schemas.microsoft.com/office/word/2010/wordprocessingInk" xmlns:wne="http://schemas.microsoft.com/office/word/2006/wordml" xmlns:wps="http://schemas.microsoft.com/office/word/2010/wordprocessingShape" mc:Ignorable="w14 w15 w16se w16cid w16 w16cex w16sdtdh wp14">
-  <w:p>
-    <w:pPr>
-      <w:pStyle w:val="Footer"/>
-    </w:pPr>
-  </w:p>
-</w:ftr>
-</file>
-
-<file path=word/footer2.xml><?xml version="1.0" encoding="utf-8"?>
-<w:ftr xmlns:wpc="http://schemas.microsoft.com/office/word/2010/wordprocessingCanvas" xmlns:cx="http://schemas.microsoft.com/office/drawing/2014/chartex" xmlns:cx1="http://schemas.microsoft.com/office/drawing/2015/9/8/chartex" xmlns:cx2="http://schemas.microsoft.com/office/drawing/2015/10/21/chartex" xmlns:cx3="http://schemas.microsoft.com/office/drawing/2016/5/9/chartex" xmlns:cx4="http://schemas.microsoft.com/office/drawing/2016/5/10/chartex" xmlns:cx5="http://schemas.microsoft.com/office/drawing/2016/5/11/chartex" xmlns:cx6="http://schemas.microsoft.com/office/drawing/2016/5/12/chartex" xmlns:cx7="http://schemas.microsoft.com/office/drawing/2016/5/13/chartex" xmlns:cx8="http://schemas.microsoft.com/office/drawing/2016/5/14/chartex" xmlns:mc="http://schemas.openxmlformats.org/markup-compatibility/2006" xmlns:aink="http://schemas.microsoft.com/office/drawing/2016/ink" xmlns:am3d="http://schemas.microsoft.com/office/drawing/2017/model3d" xmlns:o="urn:schemas-microsoft-com:office:office" xmlns:r="http://schemas.openxmlformats.org/officeDocument/2006/relationships" xmlns:m="http://schemas.openxmlformats.org/officeDocument/2006/math" xmlns:v="urn:schemas-microsoft-com:vml" xmlns:wp14="http://schemas.microsoft.com/office/word/2010/wordprocessingDrawing" xmlns:wp="http://schemas.openxmlformats.org/drawingml/2006/wordprocessingDrawing" xmlns:w10="urn:schemas-microsoft-com:office:word" xmlns:w="http://schemas.openxmlformats.org/wordprocessingml/2006/main" xmlns:w14="http://schemas.microsoft.com/office/word/2010/wordml" xmlns:w15="http://schemas.microsoft.com/office/word/2012/wordml" xmlns:w16cex="http://schemas.microsoft.com/office/word/2018/wordml/cex" xmlns:w16cid="http://schemas.microsoft.com/office/word/2016/wordml/cid" xmlns:w16="http://schemas.microsoft.com/office/word/2018/wordml" xmlns:w16sdtdh="http://schemas.microsoft.com/office/word/2020/wordml/sdtdatahash" xmlns:w16se="http://schemas.microsoft.com/office/word/2015/wordml/symex" xmlns:wpg="http://schemas.microsoft.com/office/word/2010/wordprocessingGroup" xmlns:wpi="http://schemas.microsoft.com/office/word/2010/wordprocessingInk" xmlns:wne="http://schemas.microsoft.com/office/word/2006/wordml" xmlns:wps="http://schemas.microsoft.com/office/word/2010/wordprocessingShape" mc:Ignorable="w14 w15 w16se w16cid w16 w16cex w16sdtdh wp14">
-  <w:p>
-    <w:pPr>
-      <w:pStyle w:val="Footer"/>
-    </w:pPr>
-  </w:p>
-</w:ftr>
-</file>
-
-<file path=word/footer3.xml><?xml version="1.0" encoding="utf-8"?>
-<w:ftr xmlns:wpc="http://schemas.microsoft.com/office/word/2010/wordprocessingCanvas" xmlns:cx="http://schemas.microsoft.com/office/drawing/2014/chartex" xmlns:cx1="http://schemas.microsoft.com/office/drawing/2015/9/8/chartex" xmlns:cx2="http://schemas.microsoft.com/office/drawing/2015/10/21/chartex" xmlns:cx3="http://schemas.microsoft.com/office/drawing/2016/5/9/chartex" xmlns:cx4="http://schemas.microsoft.com/office/drawing/2016/5/10/chartex" xmlns:cx5="http://schemas.microsoft.com/office/drawing/2016/5/11/chartex" xmlns:cx6="http://schemas.microsoft.com/office/drawing/2016/5/12/chartex" xmlns:cx7="http://schemas.microsoft.com/office/drawing/2016/5/13/chartex" xmlns:cx8="http://schemas.microsoft.com/office/drawing/2016/5/14/chartex" xmlns:mc="http://schemas.openxmlformats.org/markup-compatibility/2006" xmlns:aink="http://schemas.microsoft.com/office/drawing/2016/ink" xmlns:am3d="http://schemas.microsoft.com/office/drawing/2017/model3d" xmlns:o="urn:schemas-microsoft-com:office:office" xmlns:r="http://schemas.openxmlformats.org/officeDocument/2006/relationships" xmlns:m="http://schemas.openxmlformats.org/officeDocument/2006/math" xmlns:v="urn:schemas-microsoft-com:vml" xmlns:wp14="http://schemas.microsoft.com/office/word/2010/wordprocessingDrawing" xmlns:wp="http://schemas.openxmlformats.org/drawingml/2006/wordprocessingDrawing" xmlns:w10="urn:schemas-microsoft-com:office:word" xmlns:w="http://schemas.openxmlformats.org/wordprocessingml/2006/main" xmlns:w14="http://schemas.microsoft.com/office/word/2010/wordml" xmlns:w15="http://schemas.microsoft.com/office/word/2012/wordml" xmlns:w16cex="http://schemas.microsoft.com/office/word/2018/wordml/cex" xmlns:w16cid="http://schemas.microsoft.com/office/word/2016/wordml/cid" xmlns:w16="http://schemas.microsoft.com/office/word/2018/wordml" xmlns:w16sdtdh="http://schemas.microsoft.com/office/word/2020/wordml/sdtdatahash" xmlns:w16se="http://schemas.microsoft.com/office/word/2015/wordml/symex" xmlns:wpg="http://schemas.microsoft.com/office/word/2010/wordprocessingGroup" xmlns:wpi="http://schemas.microsoft.com/office/word/2010/wordprocessingInk" xmlns:wne="http://schemas.microsoft.com/office/word/2006/wordml" xmlns:wps="http://schemas.microsoft.com/office/word/2010/wordprocessingShape" mc:Ignorable="w14 w15 w16se w16cid w16 w16cex w16sdtdh wp14">
-  <w:p>
-    <w:pPr>
-      <w:pStyle w:val="Footer"/>
-    </w:pPr>
-  </w:p>
-</w:ftr>
-</file>
-
 <file path=word/footnotes.xml><?xml version="1.0" encoding="utf-8"?>
 <w:footnotes xmlns:wpc="http://schemas.microsoft.com/office/word/2010/wordprocessingCanvas" xmlns:cx="http://schemas.microsoft.com/office/drawing/2014/chartex" xmlns:cx1="http://schemas.microsoft.com/office/drawing/2015/9/8/chartex" xmlns:cx2="http://schemas.microsoft.com/office/drawing/2015/10/21/chartex" xmlns:cx3="http://schemas.microsoft.com/office/drawing/2016/5/9/chartex" xmlns:cx4="http://schemas.microsoft.com/office/drawing/2016/5/10/chartex" xmlns:cx5="http://schemas.microsoft.com/office/drawing/2016/5/11/chartex" xmlns:cx6="http://schemas.microsoft.com/office/drawing/2016/5/12/chartex" xmlns:cx7="http://schemas.microsoft.com/office/drawing/2016/5/13/chartex" xmlns:cx8="http://schemas.microsoft.com/office/drawing/2016/5/14/chartex" xmlns:mc="http://schemas.openxmlformats.org/markup-compatibility/2006" xmlns:aink="http://schemas.microsoft.com/office/drawing/2016/ink" xmlns:am3d="http://schemas.microsoft.com/office/drawing/2017/model3d" xmlns:o="urn:schemas-microsoft-com:office:office" xmlns:r="http://schemas.openxmlformats.org/officeDocument/2006/relationships" xmlns:m="http://schemas.openxmlformats.org/officeDocument/2006/math" xmlns:v="urn:schemas-microsoft-com:vml" xmlns:wp14="http://schemas.microsoft.com/office/word/2010/wordprocessingDrawing" xmlns:wp="http://schemas.openxmlformats.org/drawingml/2006/wordprocessingDrawing" xmlns:w10="urn:schemas-microsoft-com:office:word" xmlns:w="http://schemas.openxmlformats.org/wordprocessingml/2006/main" xmlns:w14="http://schemas.microsoft.com/office/word/2010/wordml" xmlns:w15="http://schemas.microsoft.com/office/word/2012/wordml" xmlns:w16cex="http://schemas.microsoft.com/office/word/2018/wordml/cex" xmlns:w16cid="http://schemas.microsoft.com/office/word/2016/wordml/cid" xmlns:w16="http://schemas.microsoft.com/office/word/2018/wordml" xmlns:w16sdtdh="http://schemas.microsoft.com/office/word/2020/wordml/sdtdatahash" xmlns:w16se="http://schemas.microsoft.com/office/word/2015/wordml/symex" xmlns:wpg="http://schemas.microsoft.com/office/word/2010/wordprocessingGroup" xmlns:wpi="http://schemas.microsoft.com/office/word/2010/wordprocessingInk" xmlns:wne="http://schemas.microsoft.com/office/word/2006/wordml" xmlns:wps="http://schemas.microsoft.com/office/word/2010/wordprocessingShape" mc:Ignorable="w14 w15 w16se w16cid w16 w16cex w16sdtdh wp14">
   <w:footnote w:type="separator" w:id="-1">
@@ -2348,16 +2424,6 @@
 </file>
 
 <file path=word/header1.xml><?xml version="1.0" encoding="utf-8"?>
-<w:hdr xmlns:wpc="http://schemas.microsoft.com/office/word/2010/wordprocessingCanvas" xmlns:cx="http://schemas.microsoft.com/office/drawing/2014/chartex" xmlns:cx1="http://schemas.microsoft.com/office/drawing/2015/9/8/chartex" xmlns:cx2="http://schemas.microsoft.com/office/drawing/2015/10/21/chartex" xmlns:cx3="http://schemas.microsoft.com/office/drawing/2016/5/9/chartex" xmlns:cx4="http://schemas.microsoft.com/office/drawing/2016/5/10/chartex" xmlns:cx5="http://schemas.microsoft.com/office/drawing/2016/5/11/chartex" xmlns:cx6="http://schemas.microsoft.com/office/drawing/2016/5/12/chartex" xmlns:cx7="http://schemas.microsoft.com/office/drawing/2016/5/13/chartex" xmlns:cx8="http://schemas.microsoft.com/office/drawing/2016/5/14/chartex" xmlns:mc="http://schemas.openxmlformats.org/markup-compatibility/2006" xmlns:aink="http://schemas.microsoft.com/office/drawing/2016/ink" xmlns:am3d="http://schemas.microsoft.com/office/drawing/2017/model3d" xmlns:o="urn:schemas-microsoft-com:office:office" xmlns:r="http://schemas.openxmlformats.org/officeDocument/2006/relationships" xmlns:m="http://schemas.openxmlformats.org/officeDocument/2006/math" xmlns:v="urn:schemas-microsoft-com:vml" xmlns:wp14="http://schemas.microsoft.com/office/word/2010/wordprocessingDrawing" xmlns:wp="http://schemas.openxmlformats.org/drawingml/2006/wordprocessingDrawing" xmlns:w10="urn:schemas-microsoft-com:office:word" xmlns:w="http://schemas.openxmlformats.org/wordprocessingml/2006/main" xmlns:w14="http://schemas.microsoft.com/office/word/2010/wordml" xmlns:w15="http://schemas.microsoft.com/office/word/2012/wordml" xmlns:w16cex="http://schemas.microsoft.com/office/word/2018/wordml/cex" xmlns:w16cid="http://schemas.microsoft.com/office/word/2016/wordml/cid" xmlns:w16="http://schemas.microsoft.com/office/word/2018/wordml" xmlns:w16sdtdh="http://schemas.microsoft.com/office/word/2020/wordml/sdtdatahash" xmlns:w16se="http://schemas.microsoft.com/office/word/2015/wordml/symex" xmlns:wpg="http://schemas.microsoft.com/office/word/2010/wordprocessingGroup" xmlns:wpi="http://schemas.microsoft.com/office/word/2010/wordprocessingInk" xmlns:wne="http://schemas.microsoft.com/office/word/2006/wordml" xmlns:wps="http://schemas.microsoft.com/office/word/2010/wordprocessingShape" mc:Ignorable="w14 w15 w16se w16cid w16 w16cex w16sdtdh wp14">
-  <w:p>
-    <w:pPr>
-      <w:pStyle w:val="Header"/>
-    </w:pPr>
-  </w:p>
-</w:hdr>
-</file>
-
-<file path=word/header2.xml><?xml version="1.0" encoding="utf-8"?>
 <w:hdr xmlns:wpc="http://schemas.microsoft.com/office/word/2010/wordprocessingCanvas" xmlns:cx="http://schemas.microsoft.com/office/drawing/2014/chartex" xmlns:cx1="http://schemas.microsoft.com/office/drawing/2015/9/8/chartex" xmlns:cx2="http://schemas.microsoft.com/office/drawing/2015/10/21/chartex" xmlns:cx3="http://schemas.microsoft.com/office/drawing/2016/5/9/chartex" xmlns:cx4="http://schemas.microsoft.com/office/drawing/2016/5/10/chartex" xmlns:cx5="http://schemas.microsoft.com/office/drawing/2016/5/11/chartex" xmlns:cx6="http://schemas.microsoft.com/office/drawing/2016/5/12/chartex" xmlns:cx7="http://schemas.microsoft.com/office/drawing/2016/5/13/chartex" xmlns:cx8="http://schemas.microsoft.com/office/drawing/2016/5/14/chartex" xmlns:mc="http://schemas.openxmlformats.org/markup-compatibility/2006" xmlns:aink="http://schemas.microsoft.com/office/drawing/2016/ink" xmlns:am3d="http://schemas.microsoft.com/office/drawing/2017/model3d" xmlns:o="urn:schemas-microsoft-com:office:office" xmlns:r="http://schemas.openxmlformats.org/officeDocument/2006/relationships" xmlns:m="http://schemas.openxmlformats.org/officeDocument/2006/math" xmlns:v="urn:schemas-microsoft-com:vml" xmlns:wp14="http://schemas.microsoft.com/office/word/2010/wordprocessingDrawing" xmlns:wp="http://schemas.openxmlformats.org/drawingml/2006/wordprocessingDrawing" xmlns:w10="urn:schemas-microsoft-com:office:word" xmlns:w="http://schemas.openxmlformats.org/wordprocessingml/2006/main" xmlns:w14="http://schemas.microsoft.com/office/word/2010/wordml" xmlns:w15="http://schemas.microsoft.com/office/word/2012/wordml" xmlns:w16cex="http://schemas.microsoft.com/office/word/2018/wordml/cex" xmlns:w16cid="http://schemas.microsoft.com/office/word/2016/wordml/cid" xmlns:w16="http://schemas.microsoft.com/office/word/2018/wordml" xmlns:w16sdtdh="http://schemas.microsoft.com/office/word/2020/wordml/sdtdatahash" xmlns:w16se="http://schemas.microsoft.com/office/word/2015/wordml/symex" xmlns:wpg="http://schemas.microsoft.com/office/word/2010/wordprocessingGroup" xmlns:wpi="http://schemas.microsoft.com/office/word/2010/wordprocessingInk" xmlns:wne="http://schemas.microsoft.com/office/word/2006/wordml" xmlns:wps="http://schemas.microsoft.com/office/word/2010/wordprocessingShape" mc:Ignorable="w14 w15 w16se w16cid w16 w16cex w16sdtdh wp14">
   <w:p>
     <w:pPr>
@@ -2422,16 +2488,6 @@
         </wp:inline>
       </w:drawing>
     </w:r>
-  </w:p>
-</w:hdr>
-</file>
-
-<file path=word/header3.xml><?xml version="1.0" encoding="utf-8"?>
-<w:hdr xmlns:wpc="http://schemas.microsoft.com/office/word/2010/wordprocessingCanvas" xmlns:cx="http://schemas.microsoft.com/office/drawing/2014/chartex" xmlns:cx1="http://schemas.microsoft.com/office/drawing/2015/9/8/chartex" xmlns:cx2="http://schemas.microsoft.com/office/drawing/2015/10/21/chartex" xmlns:cx3="http://schemas.microsoft.com/office/drawing/2016/5/9/chartex" xmlns:cx4="http://schemas.microsoft.com/office/drawing/2016/5/10/chartex" xmlns:cx5="http://schemas.microsoft.com/office/drawing/2016/5/11/chartex" xmlns:cx6="http://schemas.microsoft.com/office/drawing/2016/5/12/chartex" xmlns:cx7="http://schemas.microsoft.com/office/drawing/2016/5/13/chartex" xmlns:cx8="http://schemas.microsoft.com/office/drawing/2016/5/14/chartex" xmlns:mc="http://schemas.openxmlformats.org/markup-compatibility/2006" xmlns:aink="http://schemas.microsoft.com/office/drawing/2016/ink" xmlns:am3d="http://schemas.microsoft.com/office/drawing/2017/model3d" xmlns:o="urn:schemas-microsoft-com:office:office" xmlns:r="http://schemas.openxmlformats.org/officeDocument/2006/relationships" xmlns:m="http://schemas.openxmlformats.org/officeDocument/2006/math" xmlns:v="urn:schemas-microsoft-com:vml" xmlns:wp14="http://schemas.microsoft.com/office/word/2010/wordprocessingDrawing" xmlns:wp="http://schemas.openxmlformats.org/drawingml/2006/wordprocessingDrawing" xmlns:w10="urn:schemas-microsoft-com:office:word" xmlns:w="http://schemas.openxmlformats.org/wordprocessingml/2006/main" xmlns:w14="http://schemas.microsoft.com/office/word/2010/wordml" xmlns:w15="http://schemas.microsoft.com/office/word/2012/wordml" xmlns:w16cex="http://schemas.microsoft.com/office/word/2018/wordml/cex" xmlns:w16cid="http://schemas.microsoft.com/office/word/2016/wordml/cid" xmlns:w16="http://schemas.microsoft.com/office/word/2018/wordml" xmlns:w16sdtdh="http://schemas.microsoft.com/office/word/2020/wordml/sdtdatahash" xmlns:w16se="http://schemas.microsoft.com/office/word/2015/wordml/symex" xmlns:wpg="http://schemas.microsoft.com/office/word/2010/wordprocessingGroup" xmlns:wpi="http://schemas.microsoft.com/office/word/2010/wordprocessingInk" xmlns:wne="http://schemas.microsoft.com/office/word/2006/wordml" xmlns:wps="http://schemas.microsoft.com/office/word/2010/wordprocessingShape" mc:Ignorable="w14 w15 w16se w16cid w16 w16cex w16sdtdh wp14">
-  <w:p>
-    <w:pPr>
-      <w:pStyle w:val="Header"/>
-    </w:pPr>
   </w:p>
 </w:hdr>
 </file>
@@ -3601,6 +3657,34 @@
       <w:contextualSpacing/>
     </w:pPr>
   </w:style>
+  <w:style w:type="paragraph" w:customStyle="1" w:styleId="title-text">
+    <w:name w:val="title-text"/>
+    <w:basedOn w:val="Normal"/>
+    <w:rsid w:val="00312DB9"/>
+    <w:pPr>
+      <w:spacing w:before="100" w:beforeAutospacing="1" w:after="100" w:afterAutospacing="1" w:line="240" w:lineRule="auto"/>
+    </w:pPr>
+    <w:rPr>
+      <w:rFonts w:ascii="Times New Roman" w:eastAsia="Times New Roman" w:hAnsi="Times New Roman" w:cs="Times New Roman"/>
+      <w:sz w:val="24"/>
+      <w:szCs w:val="24"/>
+      <w:lang w:val="en-IN" w:eastAsia="en-IN"/>
+    </w:rPr>
+  </w:style>
+  <w:style w:type="paragraph" w:customStyle="1" w:styleId="feed-item-text">
+    <w:name w:val="feed-item-text"/>
+    <w:basedOn w:val="Normal"/>
+    <w:rsid w:val="00312DB9"/>
+    <w:pPr>
+      <w:spacing w:before="100" w:beforeAutospacing="1" w:after="100" w:afterAutospacing="1" w:line="240" w:lineRule="auto"/>
+    </w:pPr>
+    <w:rPr>
+      <w:rFonts w:ascii="Times New Roman" w:eastAsia="Times New Roman" w:hAnsi="Times New Roman" w:cs="Times New Roman"/>
+      <w:sz w:val="24"/>
+      <w:szCs w:val="24"/>
+      <w:lang w:val="en-IN" w:eastAsia="en-IN"/>
+    </w:rPr>
+  </w:style>
 </w:styles>
 </file>
 

</xml_diff>